<commit_message>
Added testing project to source code, and stubbed a video testing class.
</commit_message>
<xml_diff>
--- a/WorkProducts/Article.docx
+++ b/WorkProducts/Article.docx
@@ -45,7 +45,25 @@
           <w:smallCaps/>
           <w:sz w:val="40"/>
         </w:rPr>
-        <w:t>Senior Project Title Goes Here. Typically The Project Title starts as Follows: Design, Development, and Implementation OF A […]</w:t>
+        <w:t>Design, Development, and Implementation of a 2D Puzzle-</w:t>
+      </w:r>
+      <w:proofErr w:type="spellStart"/>
+      <w:r>
+        <w:rPr>
+          <w:rFonts w:ascii="Garamond" w:hAnsi="Garamond"/>
+          <w:smallCaps/>
+          <w:sz w:val="40"/>
+        </w:rPr>
+        <w:t>Platforming</w:t>
+      </w:r>
+      <w:proofErr w:type="spellEnd"/>
+      <w:r>
+        <w:rPr>
+          <w:rFonts w:ascii="Garamond" w:hAnsi="Garamond"/>
+          <w:smallCaps/>
+          <w:sz w:val="40"/>
+        </w:rPr>
+        <w:t xml:space="preserve"> Adventure Game</w:t>
       </w:r>
     </w:p>
     <w:p>
@@ -286,8 +304,16 @@
         <w:rPr>
           <w:rFonts w:ascii="Garamond" w:hAnsi="Garamond"/>
         </w:rPr>
-        <w:t>Author 1, Author 2, Author 3</w:t>
-      </w:r>
+        <w:t xml:space="preserve">Christopher </w:t>
+      </w:r>
+      <w:proofErr w:type="spellStart"/>
+      <w:r>
+        <w:rPr>
+          <w:rFonts w:ascii="Garamond" w:hAnsi="Garamond"/>
+        </w:rPr>
+        <w:t>Horenstein</w:t>
+      </w:r>
+      <w:proofErr w:type="spellEnd"/>
     </w:p>
     <w:p>
       <w:pPr>
@@ -308,7 +334,7 @@
         <w:rPr>
           <w:rFonts w:ascii="Garamond" w:hAnsi="Garamond"/>
         </w:rPr>
-        <w:t>© June 2009</w:t>
+        <w:t>© June 2011</w:t>
       </w:r>
     </w:p>
     <w:p>
@@ -362,6 +388,7 @@
           <w:smallCaps/>
           <w:sz w:val="44"/>
         </w:rPr>
+        <w:lastRenderedPageBreak/>
         <w:t>Senior Project Approval Page</w:t>
       </w:r>
     </w:p>
@@ -399,7 +426,37 @@
           <w:rFonts w:ascii="Garamond" w:hAnsi="Garamond"/>
           <w:sz w:val="22"/>
         </w:rPr>
-        <w:t xml:space="preserve">The senior project of Author 1, Author 2, and Author 3 for the Bachelor of Science degree was accepted by the evaluation committee and the Department of </w:t>
+        <w:t xml:space="preserve">The senior project of </w:t>
+      </w:r>
+      <w:r>
+        <w:rPr>
+          <w:rFonts w:ascii="Garamond" w:hAnsi="Garamond"/>
+          <w:sz w:val="22"/>
+        </w:rPr>
+        <w:t xml:space="preserve">Christopher </w:t>
+      </w:r>
+      <w:proofErr w:type="spellStart"/>
+      <w:r>
+        <w:rPr>
+          <w:rFonts w:ascii="Garamond" w:hAnsi="Garamond"/>
+          <w:sz w:val="22"/>
+        </w:rPr>
+        <w:t>Horenstein</w:t>
+      </w:r>
+      <w:proofErr w:type="spellEnd"/>
+      <w:r>
+        <w:rPr>
+          <w:rFonts w:ascii="Garamond" w:hAnsi="Garamond"/>
+          <w:sz w:val="22"/>
+        </w:rPr>
+        <w:t xml:space="preserve"> </w:t>
+      </w:r>
+      <w:r>
+        <w:rPr>
+          <w:rFonts w:ascii="Garamond" w:hAnsi="Garamond"/>
+          <w:sz w:val="22"/>
+        </w:rPr>
+        <w:t xml:space="preserve">for the Bachelor of Science degree was accepted by the evaluation committee and the Department of </w:t>
       </w:r>
       <w:r>
         <w:rPr>
@@ -531,7 +588,23 @@
           <w:rFonts w:ascii="Garamond" w:hAnsi="Garamond"/>
           <w:sz w:val="22"/>
         </w:rPr>
-        <w:t>Jay Bockelman,</w:t>
+        <w:t xml:space="preserve">Jay </w:t>
+      </w:r>
+      <w:proofErr w:type="spellStart"/>
+      <w:r>
+        <w:rPr>
+          <w:rFonts w:ascii="Garamond" w:hAnsi="Garamond"/>
+          <w:sz w:val="22"/>
+        </w:rPr>
+        <w:t>Bockelman</w:t>
+      </w:r>
+      <w:proofErr w:type="spellEnd"/>
+      <w:r>
+        <w:rPr>
+          <w:rFonts w:ascii="Garamond" w:hAnsi="Garamond"/>
+          <w:sz w:val="22"/>
+        </w:rPr>
+        <w:t>,</w:t>
       </w:r>
       <w:r>
         <w:rPr>
@@ -1006,7 +1079,7 @@
           <w:b/>
           <w:sz w:val="22"/>
         </w:rPr>
-        <w:t xml:space="preserve">Acronym </w:t>
+        <w:t>XNA</w:t>
       </w:r>
       <w:r>
         <w:rPr>
@@ -1014,15 +1087,56 @@
           <w:b/>
           <w:sz w:val="22"/>
         </w:rPr>
+        <w:t xml:space="preserve"> </w:t>
+      </w:r>
+      <w:r>
+        <w:rPr>
+          <w:rFonts w:ascii="Garamond" w:hAnsi="Garamond"/>
+          <w:b/>
+          <w:sz w:val="22"/>
+        </w:rPr>
         <w:tab/>
       </w:r>
       <w:r>
         <w:rPr>
           <w:rFonts w:ascii="Garamond" w:hAnsi="Garamond"/>
-          <w:sz w:val="22"/>
-        </w:rPr>
-        <w:t>Definition</w:t>
-      </w:r>
+          <w:b/>
+          <w:sz w:val="22"/>
+        </w:rPr>
+        <w:tab/>
+      </w:r>
+      <w:r>
+        <w:rPr>
+          <w:rFonts w:ascii="Garamond" w:hAnsi="Garamond"/>
+          <w:sz w:val="22"/>
+        </w:rPr>
+        <w:t xml:space="preserve">XNA’s </w:t>
+      </w:r>
+      <w:proofErr w:type="gramStart"/>
+      <w:r>
+        <w:rPr>
+          <w:rFonts w:ascii="Garamond" w:hAnsi="Garamond"/>
+          <w:sz w:val="22"/>
+        </w:rPr>
+        <w:t>Not</w:t>
+      </w:r>
+      <w:proofErr w:type="gramEnd"/>
+      <w:r>
+        <w:rPr>
+          <w:rFonts w:ascii="Garamond" w:hAnsi="Garamond"/>
+          <w:sz w:val="22"/>
+        </w:rPr>
+        <w:t xml:space="preserve"> </w:t>
+      </w:r>
+      <w:proofErr w:type="spellStart"/>
+      <w:r>
+        <w:rPr>
+          <w:rFonts w:ascii="Garamond" w:hAnsi="Garamond"/>
+          <w:sz w:val="22"/>
+        </w:rPr>
+        <w:t>Acronymed</w:t>
+      </w:r>
+      <w:proofErr w:type="spellEnd"/>
     </w:p>
     <w:p>
       <w:pPr>
@@ -4460,7 +4574,12 @@
       <w:bookmarkStart w:id="1" w:name="_Toc26205591"/>
       <w:bookmarkStart w:id="2" w:name="_Toc210531011"/>
       <w:r>
-        <w:t>Overview</w:t>
+        <w:t>Overvi</w:t>
+      </w:r>
+      <w:bookmarkStart w:id="3" w:name="_GoBack"/>
+      <w:bookmarkEnd w:id="3"/>
+      <w:r>
+        <w:t>ew</w:t>
       </w:r>
       <w:bookmarkEnd w:id="1"/>
       <w:bookmarkEnd w:id="2"/>
@@ -4520,11 +4639,11 @@
           <w:numId w:val="0"/>
         </w:numPr>
       </w:pPr>
-      <w:bookmarkStart w:id="3" w:name="_Toc210531012"/>
+      <w:bookmarkStart w:id="4" w:name="_Toc210531012"/>
       <w:r>
         <w:t>Product Description</w:t>
       </w:r>
-      <w:bookmarkEnd w:id="3"/>
+      <w:bookmarkEnd w:id="4"/>
     </w:p>
     <w:p>
       <w:pPr>
@@ -4580,11 +4699,11 @@
           <w:numId w:val="0"/>
         </w:numPr>
       </w:pPr>
-      <w:bookmarkStart w:id="4" w:name="_Toc210531013"/>
+      <w:bookmarkStart w:id="5" w:name="_Toc210531013"/>
       <w:r>
         <w:t>Existing Products</w:t>
       </w:r>
-      <w:bookmarkEnd w:id="4"/>
+      <w:bookmarkEnd w:id="5"/>
     </w:p>
     <w:p>
       <w:pPr>
@@ -4630,12 +4749,10 @@
           <w:numId w:val="0"/>
         </w:numPr>
       </w:pPr>
-      <w:bookmarkStart w:id="5" w:name="_Toc210531014"/>
+      <w:bookmarkStart w:id="6" w:name="_Toc210531014"/>
       <w:r>
         <w:t>Summary</w:t>
       </w:r>
-      <w:bookmarkStart w:id="6" w:name="_GoBack"/>
-      <w:bookmarkEnd w:id="5"/>
       <w:bookmarkEnd w:id="6"/>
     </w:p>
     <w:p>
@@ -4650,12 +4767,21 @@
           <w:sz w:val="22"/>
         </w:rPr>
       </w:pPr>
-      <w:r>
-        <w:rPr>
-          <w:rFonts w:ascii="Garamond" w:hAnsi="Garamond"/>
-          <w:sz w:val="22"/>
-        </w:rPr>
-        <w:t>A short pitch as to why your project has merit and should be accepted. (1 page)</w:t>
+      <w:proofErr w:type="gramStart"/>
+      <w:r>
+        <w:rPr>
+          <w:rFonts w:ascii="Garamond" w:hAnsi="Garamond"/>
+          <w:sz w:val="22"/>
+        </w:rPr>
+        <w:t>A short pitch as to why your project has merit and should be accepted.</w:t>
+      </w:r>
+      <w:proofErr w:type="gramEnd"/>
+      <w:r>
+        <w:rPr>
+          <w:rFonts w:ascii="Garamond" w:hAnsi="Garamond"/>
+          <w:sz w:val="22"/>
+        </w:rPr>
+        <w:t xml:space="preserve"> (1 page)</w:t>
       </w:r>
     </w:p>
     <w:p>
@@ -7100,7 +7226,7 @@
         <w:rStyle w:val="PageNumber"/>
         <w:noProof/>
       </w:rPr>
-      <w:t>16</w:t>
+      <w:t>8</w:t>
     </w:r>
     <w:r>
       <w:rPr>
@@ -7247,7 +7373,6 @@
     <w:lvl w:ilvl="0">
       <w:start w:val="1"/>
       <w:numFmt w:val="decimal"/>
-      <w:pStyle w:val="Style5"/>
       <w:lvlText w:val="%1."/>
       <w:lvlJc w:val="left"/>
       <w:pPr>
@@ -7480,7 +7605,51 @@
     <w:nsid w:val="15EF2968"/>
     <w:multiLevelType w:val="multilevel"/>
     <w:tmpl w:val="0409001F"/>
-    <w:numStyleLink w:val="111111"/>
+    <w:lvl w:ilvl="0">
+      <w:numFmt w:val="decimal"/>
+      <w:lvlText w:val=""/>
+      <w:lvlJc w:val="left"/>
+    </w:lvl>
+    <w:lvl w:ilvl="1">
+      <w:numFmt w:val="decimal"/>
+      <w:lvlText w:val=""/>
+      <w:lvlJc w:val="left"/>
+    </w:lvl>
+    <w:lvl w:ilvl="2">
+      <w:numFmt w:val="decimal"/>
+      <w:lvlText w:val=""/>
+      <w:lvlJc w:val="left"/>
+    </w:lvl>
+    <w:lvl w:ilvl="3">
+      <w:numFmt w:val="decimal"/>
+      <w:lvlText w:val=""/>
+      <w:lvlJc w:val="left"/>
+    </w:lvl>
+    <w:lvl w:ilvl="4">
+      <w:numFmt w:val="decimal"/>
+      <w:lvlText w:val=""/>
+      <w:lvlJc w:val="left"/>
+    </w:lvl>
+    <w:lvl w:ilvl="5">
+      <w:numFmt w:val="decimal"/>
+      <w:lvlText w:val=""/>
+      <w:lvlJc w:val="left"/>
+    </w:lvl>
+    <w:lvl w:ilvl="6">
+      <w:numFmt w:val="decimal"/>
+      <w:lvlText w:val=""/>
+      <w:lvlJc w:val="left"/>
+    </w:lvl>
+    <w:lvl w:ilvl="7">
+      <w:numFmt w:val="decimal"/>
+      <w:lvlText w:val=""/>
+      <w:lvlJc w:val="left"/>
+    </w:lvl>
+    <w:lvl w:ilvl="8">
+      <w:numFmt w:val="decimal"/>
+      <w:lvlText w:val=""/>
+      <w:lvlJc w:val="left"/>
+    </w:lvl>
   </w:abstractNum>
   <w:abstractNum w:abstractNumId="8">
     <w:nsid w:val="170B4297"/>
@@ -7499,6 +7668,7 @@
       <w:rPr>
         <w:rFonts w:ascii="Garamond" w:hAnsi="Garamond" w:hint="default"/>
         <w:caps w:val="0"/>
+        <w:color w:val="000000"/>
         <w:spacing w:val="20"/>
         <w:kern w:val="0"/>
         <w:sz w:val="48"/>
@@ -7511,11 +7681,6 @@
           <w14:prstDash w14:val="solid"/>
           <w14:bevel/>
         </w14:textOutline>
-        <w14:textFill>
-          <w14:solidFill>
-            <w14:srgbClr w14:val="000000"/>
-          </w14:solidFill>
-        </w14:textFill>
       </w:rPr>
     </w:lvl>
     <w:lvl w:ilvl="1">
@@ -7730,31 +7895,206 @@
     <w:nsid w:val="1CC978FE"/>
     <w:multiLevelType w:val="multilevel"/>
     <w:tmpl w:val="0409001F"/>
-    <w:numStyleLink w:val="111111"/>
+    <w:lvl w:ilvl="0">
+      <w:numFmt w:val="decimal"/>
+      <w:lvlText w:val=""/>
+      <w:lvlJc w:val="left"/>
+    </w:lvl>
+    <w:lvl w:ilvl="1">
+      <w:numFmt w:val="decimal"/>
+      <w:lvlText w:val=""/>
+      <w:lvlJc w:val="left"/>
+    </w:lvl>
+    <w:lvl w:ilvl="2">
+      <w:numFmt w:val="decimal"/>
+      <w:lvlText w:val=""/>
+      <w:lvlJc w:val="left"/>
+    </w:lvl>
+    <w:lvl w:ilvl="3">
+      <w:numFmt w:val="decimal"/>
+      <w:lvlText w:val=""/>
+      <w:lvlJc w:val="left"/>
+    </w:lvl>
+    <w:lvl w:ilvl="4">
+      <w:numFmt w:val="decimal"/>
+      <w:lvlText w:val=""/>
+      <w:lvlJc w:val="left"/>
+    </w:lvl>
+    <w:lvl w:ilvl="5">
+      <w:numFmt w:val="decimal"/>
+      <w:lvlText w:val=""/>
+      <w:lvlJc w:val="left"/>
+    </w:lvl>
+    <w:lvl w:ilvl="6">
+      <w:numFmt w:val="decimal"/>
+      <w:lvlText w:val=""/>
+      <w:lvlJc w:val="left"/>
+    </w:lvl>
+    <w:lvl w:ilvl="7">
+      <w:numFmt w:val="decimal"/>
+      <w:lvlText w:val=""/>
+      <w:lvlJc w:val="left"/>
+    </w:lvl>
+    <w:lvl w:ilvl="8">
+      <w:numFmt w:val="decimal"/>
+      <w:lvlText w:val=""/>
+      <w:lvlJc w:val="left"/>
+    </w:lvl>
   </w:abstractNum>
   <w:abstractNum w:abstractNumId="11">
     <w:nsid w:val="1FE54DEF"/>
     <w:multiLevelType w:val="multilevel"/>
     <w:tmpl w:val="0409001F"/>
-    <w:numStyleLink w:val="111111"/>
+    <w:lvl w:ilvl="0">
+      <w:numFmt w:val="decimal"/>
+      <w:lvlText w:val=""/>
+      <w:lvlJc w:val="left"/>
+    </w:lvl>
+    <w:lvl w:ilvl="1">
+      <w:numFmt w:val="decimal"/>
+      <w:lvlText w:val=""/>
+      <w:lvlJc w:val="left"/>
+    </w:lvl>
+    <w:lvl w:ilvl="2">
+      <w:numFmt w:val="decimal"/>
+      <w:lvlText w:val=""/>
+      <w:lvlJc w:val="left"/>
+    </w:lvl>
+    <w:lvl w:ilvl="3">
+      <w:numFmt w:val="decimal"/>
+      <w:lvlText w:val=""/>
+      <w:lvlJc w:val="left"/>
+    </w:lvl>
+    <w:lvl w:ilvl="4">
+      <w:numFmt w:val="decimal"/>
+      <w:lvlText w:val=""/>
+      <w:lvlJc w:val="left"/>
+    </w:lvl>
+    <w:lvl w:ilvl="5">
+      <w:numFmt w:val="decimal"/>
+      <w:lvlText w:val=""/>
+      <w:lvlJc w:val="left"/>
+    </w:lvl>
+    <w:lvl w:ilvl="6">
+      <w:numFmt w:val="decimal"/>
+      <w:lvlText w:val=""/>
+      <w:lvlJc w:val="left"/>
+    </w:lvl>
+    <w:lvl w:ilvl="7">
+      <w:numFmt w:val="decimal"/>
+      <w:lvlText w:val=""/>
+      <w:lvlJc w:val="left"/>
+    </w:lvl>
+    <w:lvl w:ilvl="8">
+      <w:numFmt w:val="decimal"/>
+      <w:lvlText w:val=""/>
+      <w:lvlJc w:val="left"/>
+    </w:lvl>
   </w:abstractNum>
   <w:abstractNum w:abstractNumId="12">
     <w:nsid w:val="29542A4B"/>
     <w:multiLevelType w:val="multilevel"/>
     <w:tmpl w:val="0409001F"/>
-    <w:numStyleLink w:val="111111"/>
+    <w:lvl w:ilvl="0">
+      <w:numFmt w:val="decimal"/>
+      <w:lvlText w:val=""/>
+      <w:lvlJc w:val="left"/>
+    </w:lvl>
+    <w:lvl w:ilvl="1">
+      <w:numFmt w:val="decimal"/>
+      <w:lvlText w:val=""/>
+      <w:lvlJc w:val="left"/>
+    </w:lvl>
+    <w:lvl w:ilvl="2">
+      <w:numFmt w:val="decimal"/>
+      <w:lvlText w:val=""/>
+      <w:lvlJc w:val="left"/>
+    </w:lvl>
+    <w:lvl w:ilvl="3">
+      <w:numFmt w:val="decimal"/>
+      <w:lvlText w:val=""/>
+      <w:lvlJc w:val="left"/>
+    </w:lvl>
+    <w:lvl w:ilvl="4">
+      <w:numFmt w:val="decimal"/>
+      <w:lvlText w:val=""/>
+      <w:lvlJc w:val="left"/>
+    </w:lvl>
+    <w:lvl w:ilvl="5">
+      <w:numFmt w:val="decimal"/>
+      <w:lvlText w:val=""/>
+      <w:lvlJc w:val="left"/>
+    </w:lvl>
+    <w:lvl w:ilvl="6">
+      <w:numFmt w:val="decimal"/>
+      <w:lvlText w:val=""/>
+      <w:lvlJc w:val="left"/>
+    </w:lvl>
+    <w:lvl w:ilvl="7">
+      <w:numFmt w:val="decimal"/>
+      <w:lvlText w:val=""/>
+      <w:lvlJc w:val="left"/>
+    </w:lvl>
+    <w:lvl w:ilvl="8">
+      <w:numFmt w:val="decimal"/>
+      <w:lvlText w:val=""/>
+      <w:lvlJc w:val="left"/>
+    </w:lvl>
   </w:abstractNum>
   <w:abstractNum w:abstractNumId="13">
     <w:nsid w:val="29BC4625"/>
     <w:multiLevelType w:val="multilevel"/>
     <w:tmpl w:val="0409001F"/>
-    <w:numStyleLink w:val="111111"/>
+    <w:lvl w:ilvl="0">
+      <w:numFmt w:val="decimal"/>
+      <w:lvlText w:val=""/>
+      <w:lvlJc w:val="left"/>
+    </w:lvl>
+    <w:lvl w:ilvl="1">
+      <w:numFmt w:val="decimal"/>
+      <w:lvlText w:val=""/>
+      <w:lvlJc w:val="left"/>
+    </w:lvl>
+    <w:lvl w:ilvl="2">
+      <w:numFmt w:val="decimal"/>
+      <w:lvlText w:val=""/>
+      <w:lvlJc w:val="left"/>
+    </w:lvl>
+    <w:lvl w:ilvl="3">
+      <w:numFmt w:val="decimal"/>
+      <w:lvlText w:val=""/>
+      <w:lvlJc w:val="left"/>
+    </w:lvl>
+    <w:lvl w:ilvl="4">
+      <w:numFmt w:val="decimal"/>
+      <w:lvlText w:val=""/>
+      <w:lvlJc w:val="left"/>
+    </w:lvl>
+    <w:lvl w:ilvl="5">
+      <w:numFmt w:val="decimal"/>
+      <w:lvlText w:val=""/>
+      <w:lvlJc w:val="left"/>
+    </w:lvl>
+    <w:lvl w:ilvl="6">
+      <w:numFmt w:val="decimal"/>
+      <w:lvlText w:val=""/>
+      <w:lvlJc w:val="left"/>
+    </w:lvl>
+    <w:lvl w:ilvl="7">
+      <w:numFmt w:val="decimal"/>
+      <w:lvlText w:val=""/>
+      <w:lvlJc w:val="left"/>
+    </w:lvl>
+    <w:lvl w:ilvl="8">
+      <w:numFmt w:val="decimal"/>
+      <w:lvlText w:val=""/>
+      <w:lvlJc w:val="left"/>
+    </w:lvl>
   </w:abstractNum>
   <w:abstractNum w:abstractNumId="14">
     <w:nsid w:val="3C64040E"/>
     <w:multiLevelType w:val="multilevel"/>
     <w:tmpl w:val="0409001F"/>
-    <w:styleLink w:val="TOC1"/>
     <w:lvl w:ilvl="0">
       <w:start w:val="1"/>
       <w:numFmt w:val="decimal"/>
@@ -8130,13 +8470,101 @@
     <w:nsid w:val="684E387E"/>
     <w:multiLevelType w:val="multilevel"/>
     <w:tmpl w:val="0409001F"/>
-    <w:numStyleLink w:val="111111"/>
+    <w:lvl w:ilvl="0">
+      <w:numFmt w:val="decimal"/>
+      <w:lvlText w:val=""/>
+      <w:lvlJc w:val="left"/>
+    </w:lvl>
+    <w:lvl w:ilvl="1">
+      <w:numFmt w:val="decimal"/>
+      <w:lvlText w:val=""/>
+      <w:lvlJc w:val="left"/>
+    </w:lvl>
+    <w:lvl w:ilvl="2">
+      <w:numFmt w:val="decimal"/>
+      <w:lvlText w:val=""/>
+      <w:lvlJc w:val="left"/>
+    </w:lvl>
+    <w:lvl w:ilvl="3">
+      <w:numFmt w:val="decimal"/>
+      <w:lvlText w:val=""/>
+      <w:lvlJc w:val="left"/>
+    </w:lvl>
+    <w:lvl w:ilvl="4">
+      <w:numFmt w:val="decimal"/>
+      <w:lvlText w:val=""/>
+      <w:lvlJc w:val="left"/>
+    </w:lvl>
+    <w:lvl w:ilvl="5">
+      <w:numFmt w:val="decimal"/>
+      <w:lvlText w:val=""/>
+      <w:lvlJc w:val="left"/>
+    </w:lvl>
+    <w:lvl w:ilvl="6">
+      <w:numFmt w:val="decimal"/>
+      <w:lvlText w:val=""/>
+      <w:lvlJc w:val="left"/>
+    </w:lvl>
+    <w:lvl w:ilvl="7">
+      <w:numFmt w:val="decimal"/>
+      <w:lvlText w:val=""/>
+      <w:lvlJc w:val="left"/>
+    </w:lvl>
+    <w:lvl w:ilvl="8">
+      <w:numFmt w:val="decimal"/>
+      <w:lvlText w:val=""/>
+      <w:lvlJc w:val="left"/>
+    </w:lvl>
   </w:abstractNum>
   <w:abstractNum w:abstractNumId="18">
     <w:nsid w:val="7B8F6F0A"/>
     <w:multiLevelType w:val="multilevel"/>
     <w:tmpl w:val="0409001F"/>
-    <w:numStyleLink w:val="111111"/>
+    <w:lvl w:ilvl="0">
+      <w:numFmt w:val="decimal"/>
+      <w:lvlText w:val=""/>
+      <w:lvlJc w:val="left"/>
+    </w:lvl>
+    <w:lvl w:ilvl="1">
+      <w:numFmt w:val="decimal"/>
+      <w:lvlText w:val=""/>
+      <w:lvlJc w:val="left"/>
+    </w:lvl>
+    <w:lvl w:ilvl="2">
+      <w:numFmt w:val="decimal"/>
+      <w:lvlText w:val=""/>
+      <w:lvlJc w:val="left"/>
+    </w:lvl>
+    <w:lvl w:ilvl="3">
+      <w:numFmt w:val="decimal"/>
+      <w:lvlText w:val=""/>
+      <w:lvlJc w:val="left"/>
+    </w:lvl>
+    <w:lvl w:ilvl="4">
+      <w:numFmt w:val="decimal"/>
+      <w:lvlText w:val=""/>
+      <w:lvlJc w:val="left"/>
+    </w:lvl>
+    <w:lvl w:ilvl="5">
+      <w:numFmt w:val="decimal"/>
+      <w:lvlText w:val=""/>
+      <w:lvlJc w:val="left"/>
+    </w:lvl>
+    <w:lvl w:ilvl="6">
+      <w:numFmt w:val="decimal"/>
+      <w:lvlText w:val=""/>
+      <w:lvlJc w:val="left"/>
+    </w:lvl>
+    <w:lvl w:ilvl="7">
+      <w:numFmt w:val="decimal"/>
+      <w:lvlText w:val=""/>
+      <w:lvlJc w:val="left"/>
+    </w:lvl>
+    <w:lvl w:ilvl="8">
+      <w:numFmt w:val="decimal"/>
+      <w:lvlText w:val=""/>
+      <w:lvlJc w:val="left"/>
+    </w:lvl>
   </w:abstractNum>
   <w:num w:numId="1">
     <w:abstractNumId w:val="8"/>
@@ -8541,11 +8969,15 @@
   </w:style>
   <w:style w:type="character" w:default="1" w:styleId="DefaultParagraphFont">
     <w:name w:val="Default Paragraph Font"/>
+    <w:uiPriority w:val="1"/>
     <w:semiHidden/>
+    <w:unhideWhenUsed/>
   </w:style>
   <w:style w:type="table" w:default="1" w:styleId="TableNormal">
     <w:name w:val="Normal Table"/>
+    <w:uiPriority w:val="99"/>
     <w:semiHidden/>
+    <w:unhideWhenUsed/>
     <w:tblPr>
       <w:tblInd w:w="0" w:type="dxa"/>
       <w:tblCellMar>
@@ -8558,7 +8990,9 @@
   </w:style>
   <w:style w:type="numbering" w:default="1" w:styleId="NoList">
     <w:name w:val="No List"/>
+    <w:uiPriority w:val="99"/>
     <w:semiHidden/>
+    <w:unhideWhenUsed/>
   </w:style>
   <w:style w:type="paragraph" w:styleId="TOC1">
     <w:name w:val="toc 1"/>
@@ -8715,11 +9149,6 @@
     <w:basedOn w:val="Normal"/>
     <w:autoRedefine/>
     <w:rsid w:val="009553E2"/>
-    <w:pPr>
-      <w:numPr>
-        <w:numId w:val="14"/>
-      </w:numPr>
-    </w:pPr>
     <w:rPr>
       <w:rFonts w:ascii="Garamond" w:hAnsi="Garamond"/>
     </w:rPr>
@@ -8729,11 +9158,6 @@
     <w:basedOn w:val="Normal"/>
     <w:autoRedefine/>
     <w:rsid w:val="009553E2"/>
-    <w:pPr>
-      <w:numPr>
-        <w:numId w:val="14"/>
-      </w:numPr>
-    </w:pPr>
     <w:rPr>
       <w:rFonts w:ascii="Garamond" w:hAnsi="Garamond"/>
       <w:sz w:val="32"/>
@@ -8754,11 +9178,6 @@
     <w:basedOn w:val="Normal"/>
     <w:autoRedefine/>
     <w:rsid w:val="009553E2"/>
-    <w:pPr>
-      <w:numPr>
-        <w:numId w:val="19"/>
-      </w:numPr>
-    </w:pPr>
     <w:rPr>
       <w:rFonts w:ascii="Garamond" w:hAnsi="Garamond"/>
       <w:sz w:val="32"/>
@@ -8769,11 +9188,6 @@
     <w:basedOn w:val="Normal"/>
     <w:autoRedefine/>
     <w:rsid w:val="009553E2"/>
-    <w:pPr>
-      <w:numPr>
-        <w:numId w:val="19"/>
-      </w:numPr>
-    </w:pPr>
     <w:rPr>
       <w:rFonts w:ascii="Garamond" w:hAnsi="Garamond"/>
       <w:sz w:val="32"/>
@@ -9142,11 +9556,15 @@
   </w:style>
   <w:style w:type="character" w:default="1" w:styleId="DefaultParagraphFont">
     <w:name w:val="Default Paragraph Font"/>
+    <w:uiPriority w:val="1"/>
     <w:semiHidden/>
+    <w:unhideWhenUsed/>
   </w:style>
   <w:style w:type="table" w:default="1" w:styleId="TableNormal">
     <w:name w:val="Normal Table"/>
+    <w:uiPriority w:val="99"/>
     <w:semiHidden/>
+    <w:unhideWhenUsed/>
     <w:tblPr>
       <w:tblInd w:w="0" w:type="dxa"/>
       <w:tblCellMar>
@@ -9159,7 +9577,9 @@
   </w:style>
   <w:style w:type="numbering" w:default="1" w:styleId="NoList">
     <w:name w:val="No List"/>
+    <w:uiPriority w:val="99"/>
     <w:semiHidden/>
+    <w:unhideWhenUsed/>
   </w:style>
   <w:style w:type="paragraph" w:styleId="TOC1">
     <w:name w:val="toc 1"/>
@@ -9316,11 +9736,6 @@
     <w:basedOn w:val="Normal"/>
     <w:autoRedefine/>
     <w:rsid w:val="009553E2"/>
-    <w:pPr>
-      <w:numPr>
-        <w:numId w:val="14"/>
-      </w:numPr>
-    </w:pPr>
     <w:rPr>
       <w:rFonts w:ascii="Garamond" w:hAnsi="Garamond"/>
     </w:rPr>
@@ -9330,11 +9745,6 @@
     <w:basedOn w:val="Normal"/>
     <w:autoRedefine/>
     <w:rsid w:val="009553E2"/>
-    <w:pPr>
-      <w:numPr>
-        <w:numId w:val="14"/>
-      </w:numPr>
-    </w:pPr>
     <w:rPr>
       <w:rFonts w:ascii="Garamond" w:hAnsi="Garamond"/>
       <w:sz w:val="32"/>
@@ -9355,11 +9765,6 @@
     <w:basedOn w:val="Normal"/>
     <w:autoRedefine/>
     <w:rsid w:val="009553E2"/>
-    <w:pPr>
-      <w:numPr>
-        <w:numId w:val="19"/>
-      </w:numPr>
-    </w:pPr>
     <w:rPr>
       <w:rFonts w:ascii="Garamond" w:hAnsi="Garamond"/>
       <w:sz w:val="32"/>
@@ -9370,11 +9775,6 @@
     <w:basedOn w:val="Normal"/>
     <w:autoRedefine/>
     <w:rsid w:val="009553E2"/>
-    <w:pPr>
-      <w:numPr>
-        <w:numId w:val="19"/>
-      </w:numPr>
-    </w:pPr>
     <w:rPr>
       <w:rFonts w:ascii="Garamond" w:hAnsi="Garamond"/>
       <w:sz w:val="32"/>

</xml_diff>

<commit_message>
Changed all of the game components to utilize a component class that I created, and now the engine will loop through components and manage them itself, without the help of XNA. The DebugView seems to lag behind sprites a bit after making this change.
</commit_message>
<xml_diff>
--- a/WorkProducts/Article.docx
+++ b/WorkProducts/Article.docx
@@ -404,6 +404,19 @@
     <w:p>
       <w:pPr>
         <w:ind w:left="-720" w:right="-720"/>
+        <w:jc w:val="both"/>
+        <w:rPr>
+          <w:rFonts w:ascii="Garamond" w:hAnsi="Garamond"/>
+          <w:smallCaps/>
+          <w:sz w:val="32"/>
+        </w:rPr>
+      </w:pPr>
+      <w:bookmarkStart w:id="0" w:name="_GoBack"/>
+      <w:bookmarkEnd w:id="0"/>
+    </w:p>
+    <w:p>
+      <w:pPr>
+        <w:ind w:left="-720" w:right="-720"/>
         <w:jc w:val="center"/>
         <w:rPr>
           <w:rFonts w:ascii="Garamond" w:hAnsi="Garamond"/>
@@ -419,6 +432,7 @@
           <w:smallCaps/>
           <w:sz w:val="44"/>
         </w:rPr>
+        <w:lastRenderedPageBreak/>
         <w:t>Senior Project Approval Page</w:t>
       </w:r>
     </w:p>
@@ -4687,7 +4701,7 @@
         <w:lastRenderedPageBreak/>
         <w:fldChar w:fldCharType="end"/>
       </w:r>
-      <w:bookmarkStart w:id="0" w:name="_Toc210531010"/>
+      <w:bookmarkStart w:id="1" w:name="_Toc210531010"/>
       <w:r>
         <w:rPr>
           <w:rFonts w:ascii="Garamond" w:hAnsi="Garamond"/>
@@ -4698,7 +4712,7 @@
         </w:rPr>
         <w:t>Introduction</w:t>
       </w:r>
-      <w:bookmarkEnd w:id="0"/>
+      <w:bookmarkEnd w:id="1"/>
     </w:p>
     <w:p>
       <w:pPr>
@@ -4710,13 +4724,13 @@
         <w:ind w:left="-720" w:right="-720"/>
         <w:jc w:val="both"/>
       </w:pPr>
-      <w:bookmarkStart w:id="1" w:name="_Toc26205591"/>
-      <w:bookmarkStart w:id="2" w:name="_Toc210531011"/>
+      <w:bookmarkStart w:id="2" w:name="_Toc26205591"/>
+      <w:bookmarkStart w:id="3" w:name="_Toc210531011"/>
       <w:r>
         <w:t>Overvie</w:t>
       </w:r>
-      <w:bookmarkEnd w:id="1"/>
       <w:bookmarkEnd w:id="2"/>
+      <w:bookmarkEnd w:id="3"/>
       <w:r>
         <w:t>w</w:t>
       </w:r>
@@ -4738,11 +4752,11 @@
         </w:numPr>
         <w:ind w:left="-720" w:right="-720"/>
       </w:pPr>
-      <w:bookmarkStart w:id="3" w:name="_Toc210531012"/>
+      <w:bookmarkStart w:id="4" w:name="_Toc210531012"/>
       <w:r>
         <w:t>Product Description</w:t>
       </w:r>
-      <w:bookmarkEnd w:id="3"/>
+      <w:bookmarkEnd w:id="4"/>
     </w:p>
     <w:p>
       <w:pPr>
@@ -4800,11 +4814,11 @@
         </w:numPr>
         <w:ind w:left="-720" w:right="-720"/>
       </w:pPr>
-      <w:bookmarkStart w:id="4" w:name="_Toc210531013"/>
+      <w:bookmarkStart w:id="5" w:name="_Toc210531013"/>
       <w:r>
         <w:t>Existing Products</w:t>
       </w:r>
-      <w:bookmarkEnd w:id="4"/>
+      <w:bookmarkEnd w:id="5"/>
     </w:p>
     <w:p>
       <w:pPr>
@@ -5016,11 +5030,11 @@
         </w:numPr>
         <w:ind w:left="-720" w:right="-720"/>
       </w:pPr>
-      <w:bookmarkStart w:id="5" w:name="_Toc210531014"/>
+      <w:bookmarkStart w:id="6" w:name="_Toc210531014"/>
       <w:r>
         <w:t>Summary</w:t>
       </w:r>
-      <w:bookmarkEnd w:id="5"/>
+      <w:bookmarkEnd w:id="6"/>
     </w:p>
     <w:p>
       <w:pPr>
@@ -5088,14 +5102,14 @@
         <w:ind w:left="-720" w:right="-720"/>
         <w:jc w:val="both"/>
       </w:pPr>
-      <w:bookmarkStart w:id="6" w:name="_Toc26205595"/>
-      <w:bookmarkStart w:id="7" w:name="_Toc210531015"/>
+      <w:bookmarkStart w:id="7" w:name="_Toc26205595"/>
+      <w:bookmarkStart w:id="8" w:name="_Toc210531015"/>
       <w:r>
         <w:lastRenderedPageBreak/>
         <w:t>Report Outline</w:t>
       </w:r>
-      <w:bookmarkEnd w:id="6"/>
       <w:bookmarkEnd w:id="7"/>
+      <w:bookmarkEnd w:id="8"/>
     </w:p>
     <w:p>
       <w:pPr>
@@ -5138,10 +5152,10 @@
           <w:sz w:val="44"/>
         </w:rPr>
       </w:pPr>
-      <w:bookmarkStart w:id="8" w:name="_Toc26205176"/>
-      <w:bookmarkStart w:id="9" w:name="_Toc26205596"/>
-      <w:bookmarkStart w:id="10" w:name="_Toc26206840"/>
-      <w:bookmarkStart w:id="11" w:name="_Toc210531016"/>
+      <w:bookmarkStart w:id="9" w:name="_Toc26205176"/>
+      <w:bookmarkStart w:id="10" w:name="_Toc26205596"/>
+      <w:bookmarkStart w:id="11" w:name="_Toc26206840"/>
+      <w:bookmarkStart w:id="12" w:name="_Toc210531016"/>
       <w:r>
         <w:rPr>
           <w:rFonts w:ascii="Garamond" w:hAnsi="Garamond"/>
@@ -5150,10 +5164,10 @@
         <w:lastRenderedPageBreak/>
         <w:t>Background</w:t>
       </w:r>
-      <w:bookmarkEnd w:id="8"/>
       <w:bookmarkEnd w:id="9"/>
       <w:bookmarkEnd w:id="10"/>
       <w:bookmarkEnd w:id="11"/>
+      <w:bookmarkEnd w:id="12"/>
     </w:p>
     <w:p>
       <w:pPr>
@@ -5177,11 +5191,11 @@
         <w:ind w:left="-720" w:right="-720"/>
         <w:jc w:val="both"/>
       </w:pPr>
-      <w:bookmarkStart w:id="12" w:name="_Toc210531017"/>
+      <w:bookmarkStart w:id="13" w:name="_Toc210531017"/>
       <w:r>
         <w:t>Overview</w:t>
       </w:r>
-      <w:bookmarkEnd w:id="12"/>
+      <w:bookmarkEnd w:id="13"/>
     </w:p>
     <w:p>
       <w:pPr>
@@ -5208,11 +5222,11 @@
         <w:ind w:left="-720" w:right="-720"/>
         <w:jc w:val="both"/>
       </w:pPr>
-      <w:bookmarkStart w:id="13" w:name="_Toc210531018"/>
+      <w:bookmarkStart w:id="14" w:name="_Toc210531018"/>
       <w:r>
         <w:t>Background Information</w:t>
       </w:r>
-      <w:bookmarkEnd w:id="13"/>
+      <w:bookmarkEnd w:id="14"/>
     </w:p>
     <w:p>
       <w:pPr>
@@ -5242,11 +5256,11 @@
         <w:ind w:left="-720" w:right="-720"/>
         <w:jc w:val="both"/>
       </w:pPr>
-      <w:bookmarkStart w:id="14" w:name="_Toc210531019"/>
+      <w:bookmarkStart w:id="15" w:name="_Toc210531019"/>
       <w:r>
         <w:t>State of the Art</w:t>
       </w:r>
-      <w:bookmarkEnd w:id="14"/>
+      <w:bookmarkEnd w:id="15"/>
     </w:p>
     <w:p>
       <w:pPr>
@@ -5291,19 +5305,19 @@
         <w:ind w:left="-720" w:right="-720"/>
         <w:jc w:val="both"/>
       </w:pPr>
-      <w:bookmarkStart w:id="15" w:name="_Toc210531020"/>
+      <w:bookmarkStart w:id="16" w:name="_Toc210531020"/>
       <w:r>
         <w:t>Summary</w:t>
       </w:r>
-      <w:bookmarkEnd w:id="15"/>
-    </w:p>
-    <w:p>
-      <w:pPr>
-        <w:ind w:left="-720" w:right="-720"/>
-      </w:pPr>
-      <w:bookmarkStart w:id="16" w:name="_Toc26205182"/>
-      <w:bookmarkStart w:id="17" w:name="_Toc26205597"/>
-      <w:bookmarkStart w:id="18" w:name="_Toc26206841"/>
+      <w:bookmarkEnd w:id="16"/>
+    </w:p>
+    <w:p>
+      <w:pPr>
+        <w:ind w:left="-720" w:right="-720"/>
+      </w:pPr>
+      <w:bookmarkStart w:id="17" w:name="_Toc26205182"/>
+      <w:bookmarkStart w:id="18" w:name="_Toc26205597"/>
+      <w:bookmarkStart w:id="19" w:name="_Toc26206841"/>
       <w:r>
         <w:t xml:space="preserve">With the core concept of Ne+ being component-based and providing an excellent framework on which the rest of this report and the game itself are based on, as well as the knowledge of the current state of affairs for small development teams which are now able to do much more than they could at one point, now is the time for independent developers such as </w:t>
       </w:r>
@@ -5313,7 +5327,7 @@
       <w:r>
         <w:br w:type="page"/>
       </w:r>
-      <w:bookmarkStart w:id="19" w:name="_Toc210531021"/>
+      <w:bookmarkStart w:id="20" w:name="_Toc210531021"/>
       <w:r>
         <w:rPr>
           <w:rFonts w:ascii="Garamond" w:hAnsi="Garamond"/>
@@ -5322,10 +5336,10 @@
         <w:lastRenderedPageBreak/>
         <w:t>Functional Description</w:t>
       </w:r>
-      <w:bookmarkEnd w:id="16"/>
       <w:bookmarkEnd w:id="17"/>
       <w:bookmarkEnd w:id="18"/>
       <w:bookmarkEnd w:id="19"/>
+      <w:bookmarkEnd w:id="20"/>
     </w:p>
     <w:p>
       <w:pPr>
@@ -5349,11 +5363,11 @@
         <w:ind w:left="-720" w:right="-720"/>
         <w:jc w:val="both"/>
       </w:pPr>
-      <w:bookmarkStart w:id="20" w:name="_Toc210531022"/>
+      <w:bookmarkStart w:id="21" w:name="_Toc210531022"/>
       <w:r>
         <w:t>Overview</w:t>
       </w:r>
-      <w:bookmarkEnd w:id="20"/>
+      <w:bookmarkEnd w:id="21"/>
     </w:p>
     <w:p>
       <w:pPr>
@@ -5427,19 +5441,17 @@
         <w:ind w:left="-720" w:right="-720"/>
         <w:jc w:val="both"/>
       </w:pPr>
-      <w:bookmarkStart w:id="21" w:name="_Toc210531023"/>
+      <w:bookmarkStart w:id="22" w:name="_Toc210531023"/>
       <w:r>
         <w:t>Functional Description</w:t>
       </w:r>
-      <w:bookmarkEnd w:id="21"/>
-    </w:p>
-    <w:p>
-      <w:pPr>
-        <w:ind w:left="-720" w:right="-720"/>
-        <w:jc w:val="both"/>
-      </w:pPr>
-      <w:bookmarkStart w:id="22" w:name="_GoBack"/>
       <w:bookmarkEnd w:id="22"/>
+    </w:p>
+    <w:p>
+      <w:pPr>
+        <w:ind w:left="-720" w:right="-720"/>
+        <w:jc w:val="both"/>
+      </w:pPr>
     </w:p>
     <w:p>
       <w:pPr>
@@ -7486,7 +7498,7 @@
         <w:rStyle w:val="PageNumber"/>
         <w:noProof/>
       </w:rPr>
-      <w:t>12</w:t>
+      <w:t>2</w:t>
     </w:r>
     <w:r>
       <w:rPr>

</xml_diff>

<commit_message>
Added bloom classes and working test code for bloom effects.
</commit_message>
<xml_diff>
--- a/WorkProducts/Article.docx
+++ b/WorkProducts/Article.docx
@@ -3089,7 +3089,7 @@
                     </pic:cNvPicPr>
                   </pic:nvPicPr>
                   <pic:blipFill>
-                    <a:blip r:embed="rId8">
+                    <a:blip r:embed="rId9">
                       <a:extLst>
                         <a:ext uri="{28A0092B-C50C-407E-A947-70E740481C1C}">
                           <a14:useLocalDpi xmlns:a14="http://schemas.microsoft.com/office/drawing/2010/main" val="0"/>
@@ -3341,7 +3341,7 @@
                     </pic:cNvPicPr>
                   </pic:nvPicPr>
                   <pic:blipFill>
-                    <a:blip r:embed="rId9">
+                    <a:blip r:embed="rId10">
                       <a:extLst>
                         <a:ext uri="{28A0092B-C50C-407E-A947-70E740481C1C}">
                           <a14:useLocalDpi xmlns:a14="http://schemas.microsoft.com/office/drawing/2010/main" val="0"/>
@@ -3539,9 +3539,13 @@
     <w:p>
       <w:r>
         <w:tab/>
-      </w:r>
-      <w:r>
-        <w:t>Ne+ has a few key elements that makes it what it is. To provide a functional overview of a video game, visuals, audio and gameplay are the two elements that must be described.</w:t>
+        <w:t>Ne+ has a few key elements that makes it what it is. To provide a functional overview of a video game, visu</w:t>
+      </w:r>
+      <w:r>
+        <w:t xml:space="preserve">als, audio and gameplay are the key </w:t>
+      </w:r>
+      <w:r>
+        <w:t>elements that must be described.</w:t>
       </w:r>
     </w:p>
     <w:p>
@@ -3667,6 +3671,7 @@
         </w:rPr>
       </w:pPr>
       <w:bookmarkStart w:id="17" w:name="_Ref279752072"/>
+      <w:bookmarkStart w:id="18" w:name="_Ref288471690"/>
       <w:r>
         <w:rPr>
           <w:color w:val="auto"/>
@@ -3712,6 +3717,7 @@
         </w:rPr>
         <w:t>: Block Diagram</w:t>
       </w:r>
+      <w:bookmarkEnd w:id="18"/>
     </w:p>
     <w:p>
       <w:pPr>
@@ -3722,7 +3728,7 @@
           <w:noProof/>
         </w:rPr>
         <w:drawing>
-          <wp:inline distT="0" distB="0" distL="0" distR="0" wp14:anchorId="0B32A9C8" wp14:editId="31A8158E">
+          <wp:inline distT="0" distB="0" distL="0" distR="0" wp14:anchorId="6700F1BF" wp14:editId="2A472180">
             <wp:extent cx="5029835" cy="3286125"/>
             <wp:effectExtent l="0" t="0" r="0" b="9525"/>
             <wp:docPr id="5" name="Picture 5"/>
@@ -3739,7 +3745,7 @@
                     </pic:cNvPicPr>
                   </pic:nvPicPr>
                   <pic:blipFill>
-                    <a:blip r:embed="rId10">
+                    <a:blip r:embed="rId11">
                       <a:extLst>
                         <a:ext uri="{28A0092B-C50C-407E-A947-70E740481C1C}">
                           <a14:useLocalDpi xmlns:a14="http://schemas.microsoft.com/office/drawing/2010/main" val="0"/>
@@ -3778,11 +3784,11 @@
       <w:pPr>
         <w:pStyle w:val="Heading2"/>
       </w:pPr>
-      <w:bookmarkStart w:id="18" w:name="_Toc279749302"/>
+      <w:bookmarkStart w:id="19" w:name="_Toc279749302"/>
       <w:r>
         <w:t>Summary</w:t>
       </w:r>
-      <w:bookmarkEnd w:id="18"/>
+      <w:bookmarkEnd w:id="19"/>
     </w:p>
     <w:p>
       <w:r>
@@ -3795,11 +3801,313 @@
       <w:r>
         <w:t>e advantage of other functionality or effects that the engine provides. This creates a solid and organized collection of game pieces that can be utilized or put together by the Game to create the game-specific functionality that Ne+ requires.</w:t>
       </w:r>
-      <w:bookmarkStart w:id="19" w:name="_GoBack"/>
-      <w:bookmarkEnd w:id="19"/>
+    </w:p>
+    <w:p>
+      <w:pPr>
+        <w:spacing w:line="276" w:lineRule="auto"/>
+      </w:pPr>
+      <w:r>
+        <w:br w:type="page"/>
+      </w:r>
+    </w:p>
+    <w:p>
+      <w:pPr>
+        <w:pStyle w:val="Heading1"/>
+      </w:pPr>
+      <w:r>
+        <w:lastRenderedPageBreak/>
+        <w:t>Chapter 4 Detailed Description</w:t>
+      </w:r>
+    </w:p>
+    <w:p>
+      <w:pPr>
+        <w:pStyle w:val="Heading2"/>
+      </w:pPr>
+      <w:r>
+        <w:t>Overview</w:t>
+      </w:r>
+    </w:p>
+    <w:p>
+      <w:r>
+        <w:tab/>
+      </w:r>
+      <w:r>
+        <w:t>The detailed description of Ne+ entails how exactly the major architectural components of the project work together, and then how some of the components themselves work. In the Architecture section, the major partitioning of the different components in the project is described. In the Detailed Design section, many of the underlying components in the architecture are explored.</w:t>
+      </w:r>
+    </w:p>
+    <w:p>
+      <w:pPr>
+        <w:pStyle w:val="Heading2"/>
+      </w:pPr>
+      <w:r>
+        <w:t>Architecture</w:t>
+      </w:r>
+    </w:p>
+    <w:p>
+      <w:r>
+        <w:tab/>
+      </w:r>
+      <w:r>
+        <w:t>The architecture of Ne+ was decided upon after a lot of careful research exploring existing game technologies and engines that were open-source. Part of the driving concept behind the architecture was to not re-write anything that was already publically available, in an effort to save as much time during development as possible. A look into existing XNA game engines did not reveal any hopeful prospects, which left Ne+ collecting as many different open-source components as possible and integrating them into a custom engine.</w:t>
+      </w:r>
+    </w:p>
+    <w:p>
+      <w:r>
+        <w:tab/>
+        <w:t xml:space="preserve">The initial architecture concept is located in </w:t>
+      </w:r>
+      <w:r>
+        <w:fldChar w:fldCharType="begin"/>
+      </w:r>
+      <w:r>
+        <w:instrText xml:space="preserve"> REF _Ref279752072 \h </w:instrText>
+      </w:r>
+      <w:r>
+        <w:fldChar w:fldCharType="separate"/>
+      </w:r>
+      <w:r>
+        <w:t xml:space="preserve">Figure </w:t>
+      </w:r>
+      <w:r>
+        <w:rPr>
+          <w:noProof/>
+        </w:rPr>
+        <w:t>3</w:t>
+      </w:r>
+      <w:r>
+        <w:fldChar w:fldCharType="end"/>
+      </w:r>
+      <w:r>
+        <w:t xml:space="preserve">, wherein a superclass called the Engine oversees the third-party technologies I have chosen to use with Ne+ as well as any of the </w:t>
+      </w:r>
+      <w:r>
+        <w:t xml:space="preserve">major </w:t>
+      </w:r>
+      <w:r>
+        <w:t>pieces of the project that I develop</w:t>
+      </w:r>
+      <w:r>
+        <w:t>ed</w:t>
+      </w:r>
+      <w:r>
+        <w:t xml:space="preserve"> myself. A list of the architectural components can be found below:</w:t>
+      </w:r>
+    </w:p>
+    <w:p>
+      <w:pPr>
+        <w:pStyle w:val="ListParagraph"/>
+        <w:numPr>
+          <w:ilvl w:val="0"/>
+          <w:numId w:val="1"/>
+        </w:numPr>
+      </w:pPr>
+      <w:r>
+        <w:t>Engine (loads and updates all components and major pieces of the project)</w:t>
+      </w:r>
+    </w:p>
+    <w:p>
+      <w:pPr>
+        <w:pStyle w:val="ListParagraph"/>
+        <w:numPr>
+          <w:ilvl w:val="1"/>
+          <w:numId w:val="1"/>
+        </w:numPr>
+      </w:pPr>
+      <w:r>
+        <w:t>Camera (provides the player viewpoint into the application)</w:t>
+      </w:r>
+    </w:p>
+    <w:p>
+      <w:pPr>
+        <w:pStyle w:val="ListParagraph"/>
+        <w:numPr>
+          <w:ilvl w:val="1"/>
+          <w:numId w:val="1"/>
+        </w:numPr>
+      </w:pPr>
+      <w:r>
+        <w:t>Configuration (loads configuration values from a text file and exposes them at runtime)</w:t>
+      </w:r>
+    </w:p>
+    <w:p>
+      <w:pPr>
+        <w:pStyle w:val="ListParagraph"/>
+        <w:numPr>
+          <w:ilvl w:val="1"/>
+          <w:numId w:val="1"/>
+        </w:numPr>
+      </w:pPr>
+      <w:r>
+        <w:t>Input (this component offers player input for reading)</w:t>
+      </w:r>
+    </w:p>
+    <w:p>
+      <w:pPr>
+        <w:pStyle w:val="ListParagraph"/>
+        <w:numPr>
+          <w:ilvl w:val="1"/>
+          <w:numId w:val="1"/>
+        </w:numPr>
+      </w:pPr>
+      <w:r>
+        <w:t>Level (if a level has been loaded, this piece of the engine exposes its public components)</w:t>
+      </w:r>
+    </w:p>
+    <w:p>
+      <w:pPr>
+        <w:pStyle w:val="ListParagraph"/>
+        <w:numPr>
+          <w:ilvl w:val="1"/>
+          <w:numId w:val="1"/>
+        </w:numPr>
+      </w:pPr>
+      <w:r>
+        <w:t>Lighting (this component manages the lighting simulation)</w:t>
+      </w:r>
+    </w:p>
+    <w:p>
+      <w:pPr>
+        <w:pStyle w:val="ListParagraph"/>
+        <w:numPr>
+          <w:ilvl w:val="1"/>
+          <w:numId w:val="1"/>
+        </w:numPr>
+      </w:pPr>
+      <w:r>
+        <w:t>Physics (this component manages the physics simulation)</w:t>
+      </w:r>
+    </w:p>
+    <w:p>
+      <w:pPr>
+        <w:pStyle w:val="ListParagraph"/>
+        <w:numPr>
+          <w:ilvl w:val="1"/>
+          <w:numId w:val="1"/>
+        </w:numPr>
+      </w:pPr>
+      <w:r>
+        <w:t>Video (this component manages video information)</w:t>
+      </w:r>
+    </w:p>
+    <w:p>
+      <w:r>
+        <w:tab/>
+        <w:t>It becomes clear through noting the different architectural components that there are a few very key components, namely the Level, Lighting, and Physics components. Between these three, the majority of the system communicates. The level component uses the lighting and physics components to insta</w:t>
+      </w:r>
+      <w:r>
+        <w:t>ntiate the majority of the game, albeit indirectly with a host of components I wrote to abstract concepts into more usable pieces of the game and gameplay.</w:t>
+      </w:r>
+    </w:p>
+    <w:p>
+      <w:pPr>
+        <w:pStyle w:val="Heading2"/>
+      </w:pPr>
+      <w:r>
+        <w:t>Detailed Design</w:t>
+      </w:r>
+    </w:p>
+    <w:p>
+      <w:pPr>
+        <w:pStyle w:val="Heading3"/>
+      </w:pPr>
+      <w:r>
+        <w:tab/>
+        <w:t>Camera</w:t>
+      </w:r>
+    </w:p>
+    <w:p>
+      <w:r>
+        <w:tab/>
+      </w:r>
+      <w:r>
+        <w:tab/>
+        <w:t xml:space="preserve">The camera component in Ne+ takes care of a few different responsibilities. First and foremost, the camera provides a matrix which is used in every single call to XNA’s </w:t>
+      </w:r>
+      <w:r>
+        <w:lastRenderedPageBreak/>
+        <w:t>SpriteBatch.Draw() method, which provides the ability to zoom in and out, and translate the camera in whatever direction need be. The camera also provides a variable for an object to follow, which in turn allows the player or any other object to be followed. It also can return a rectangle representing the area of the game world currently visible, so that it can be known which objects actually need to be drawn when it comes time to render the current game scene.</w:t>
+      </w:r>
+    </w:p>
+    <w:p>
+      <w:pPr>
+        <w:pStyle w:val="Heading3"/>
+      </w:pPr>
+      <w:r>
+        <w:tab/>
+      </w:r>
+      <w:r>
+        <w:t>Level</w:t>
+      </w:r>
+    </w:p>
+    <w:p>
+      <w:r>
+        <w:tab/>
+      </w:r>
+      <w:r>
+        <w:tab/>
+        <w:t>The Level component of Ne+ is where much of the initial magic happens; when a level is loaded, there are many things happening. Based on a Tiled map, artwork, collision information, and lighting information, as well as player spawn and enemy spawn information, is all read and followed accordingly. Collision objects are created with the Physics component, so that the physics simulation matches the visuals on the screen. Light objects are created within the level with help from the lighting simulation component, which is discussed in more depth under the Lighting detailed design section.</w:t>
+      </w:r>
+    </w:p>
+    <w:p>
+      <w:pPr>
+        <w:pStyle w:val="Heading3"/>
+      </w:pPr>
+      <w:r>
+        <w:tab/>
+        <w:t>Lighting</w:t>
+      </w:r>
+    </w:p>
+    <w:p>
+      <w:r>
+        <w:tab/>
+      </w:r>
+      <w:r>
+        <w:tab/>
+        <w:t>The Lighting component is responsible for drawing a light set over the game artwork. Certain game objects are then drawn on top of the lighting if they are supposed to disregard the lighting entirely. This makes the order in which this component is drawn crucially important, but as it inherits from a base Component object it has a draw order that can be set easily. Lights are added and removed from the simulation, and manipulated accordingly.</w:t>
+      </w:r>
+    </w:p>
+    <w:p>
+      <w:pPr>
+        <w:pStyle w:val="Heading3"/>
+      </w:pPr>
+      <w:r>
+        <w:tab/>
+        <w:t>Physics</w:t>
+      </w:r>
+    </w:p>
+    <w:p>
+      <w:r>
+        <w:tab/>
+      </w:r>
+      <w:r>
+        <w:tab/>
+        <w:t>The Physics component of the game is arguably the most important, guiding the movement and collisions of all game objects. It also is responsible for sensing when objects are under lights, which is the core gameplay concept in Ne+. The Physics component uses the Farseer Physics Engine, which makes the process of creating and manipulating objects in its physics simulation a quick and easy</w:t>
+      </w:r>
+      <w:r>
+        <w:t xml:space="preserve"> one.</w:t>
+      </w:r>
+    </w:p>
+    <w:p>
+      <w:pPr>
+        <w:pStyle w:val="Heading2"/>
+      </w:pPr>
+      <w:r>
+        <w:t>Summary</w:t>
+      </w:r>
+    </w:p>
+    <w:p>
+      <w:r>
+        <w:tab/>
+        <w:t>The architecture of Ne+ is very clearly modular, separating the large pieces one imagines being part of a game engine into their own components, many of which like the Lighting and Physics components representing actual third-party libraries meant to solve such pieces of a game.</w:t>
+      </w:r>
+      <w:r>
+        <w:t xml:space="preserve"> This makes development simplified and as easy as possible, allowing precise knowledge of where exactly in the game codebase particular functionality lies.</w:t>
+      </w:r>
+      <w:bookmarkStart w:id="20" w:name="_GoBack"/>
+      <w:bookmarkEnd w:id="20"/>
     </w:p>
     <w:sectPr>
-      <w:footerReference w:type="default" r:id="rId11"/>
+      <w:footerReference w:type="default" r:id="rId12"/>
       <w:pgSz w:w="12240" w:h="15840"/>
       <w:pgMar w:top="1440" w:right="1440" w:bottom="1440" w:left="1440" w:header="720" w:footer="720" w:gutter="0"/>
       <w:cols w:space="720"/>
@@ -3869,7 +4177,7 @@
           <w:rPr>
             <w:noProof/>
           </w:rPr>
-          <w:t>12</w:t>
+          <w:t>14</w:t>
         </w:r>
         <w:r>
           <w:rPr>
@@ -3911,6 +4219,127 @@
     </w:p>
   </w:footnote>
 </w:footnotes>
+</file>
+
+<file path=word/numbering.xml><?xml version="1.0" encoding="utf-8"?>
+<w:numbering xmlns:wpc="http://schemas.microsoft.com/office/word/2010/wordprocessingCanvas" xmlns:mc="http://schemas.openxmlformats.org/markup-compatibility/2006" xmlns:o="urn:schemas-microsoft-com:office:office" xmlns:r="http://schemas.openxmlformats.org/officeDocument/2006/relationships" xmlns:m="http://schemas.openxmlformats.org/officeDocument/2006/math" xmlns:v="urn:schemas-microsoft-com:vml" xmlns:wp14="http://schemas.microsoft.com/office/word/2010/wordprocessingDrawing" xmlns:wp="http://schemas.openxmlformats.org/drawingml/2006/wordprocessingDrawing" xmlns:w10="urn:schemas-microsoft-com:office:word" xmlns:w="http://schemas.openxmlformats.org/wordprocessingml/2006/main" xmlns:w14="http://schemas.microsoft.com/office/word/2010/wordml" xmlns:wpg="http://schemas.microsoft.com/office/word/2010/wordprocessingGroup" xmlns:wpi="http://schemas.microsoft.com/office/word/2010/wordprocessingInk" xmlns:wne="http://schemas.microsoft.com/office/word/2006/wordml" xmlns:wps="http://schemas.microsoft.com/office/word/2010/wordprocessingShape" mc:Ignorable="w14 wp14">
+  <w:abstractNum w:abstractNumId="0">
+    <w:nsid w:val="77745DFE"/>
+    <w:multiLevelType w:val="hybridMultilevel"/>
+    <w:tmpl w:val="4586B742"/>
+    <w:lvl w:ilvl="0" w:tplc="04090001">
+      <w:start w:val="1"/>
+      <w:numFmt w:val="bullet"/>
+      <w:lvlText w:val=""/>
+      <w:lvlJc w:val="left"/>
+      <w:pPr>
+        <w:ind w:left="720" w:hanging="360"/>
+      </w:pPr>
+      <w:rPr>
+        <w:rFonts w:ascii="Symbol" w:hAnsi="Symbol" w:hint="default"/>
+      </w:rPr>
+    </w:lvl>
+    <w:lvl w:ilvl="1" w:tplc="04090003">
+      <w:start w:val="1"/>
+      <w:numFmt w:val="bullet"/>
+      <w:lvlText w:val="o"/>
+      <w:lvlJc w:val="left"/>
+      <w:pPr>
+        <w:ind w:left="1440" w:hanging="360"/>
+      </w:pPr>
+      <w:rPr>
+        <w:rFonts w:ascii="Courier New" w:hAnsi="Courier New" w:cs="Courier New" w:hint="default"/>
+      </w:rPr>
+    </w:lvl>
+    <w:lvl w:ilvl="2" w:tplc="04090005" w:tentative="1">
+      <w:start w:val="1"/>
+      <w:numFmt w:val="bullet"/>
+      <w:lvlText w:val=""/>
+      <w:lvlJc w:val="left"/>
+      <w:pPr>
+        <w:ind w:left="2160" w:hanging="360"/>
+      </w:pPr>
+      <w:rPr>
+        <w:rFonts w:ascii="Wingdings" w:hAnsi="Wingdings" w:hint="default"/>
+      </w:rPr>
+    </w:lvl>
+    <w:lvl w:ilvl="3" w:tplc="04090001" w:tentative="1">
+      <w:start w:val="1"/>
+      <w:numFmt w:val="bullet"/>
+      <w:lvlText w:val=""/>
+      <w:lvlJc w:val="left"/>
+      <w:pPr>
+        <w:ind w:left="2880" w:hanging="360"/>
+      </w:pPr>
+      <w:rPr>
+        <w:rFonts w:ascii="Symbol" w:hAnsi="Symbol" w:hint="default"/>
+      </w:rPr>
+    </w:lvl>
+    <w:lvl w:ilvl="4" w:tplc="04090003" w:tentative="1">
+      <w:start w:val="1"/>
+      <w:numFmt w:val="bullet"/>
+      <w:lvlText w:val="o"/>
+      <w:lvlJc w:val="left"/>
+      <w:pPr>
+        <w:ind w:left="3600" w:hanging="360"/>
+      </w:pPr>
+      <w:rPr>
+        <w:rFonts w:ascii="Courier New" w:hAnsi="Courier New" w:cs="Courier New" w:hint="default"/>
+      </w:rPr>
+    </w:lvl>
+    <w:lvl w:ilvl="5" w:tplc="04090005" w:tentative="1">
+      <w:start w:val="1"/>
+      <w:numFmt w:val="bullet"/>
+      <w:lvlText w:val=""/>
+      <w:lvlJc w:val="left"/>
+      <w:pPr>
+        <w:ind w:left="4320" w:hanging="360"/>
+      </w:pPr>
+      <w:rPr>
+        <w:rFonts w:ascii="Wingdings" w:hAnsi="Wingdings" w:hint="default"/>
+      </w:rPr>
+    </w:lvl>
+    <w:lvl w:ilvl="6" w:tplc="04090001" w:tentative="1">
+      <w:start w:val="1"/>
+      <w:numFmt w:val="bullet"/>
+      <w:lvlText w:val=""/>
+      <w:lvlJc w:val="left"/>
+      <w:pPr>
+        <w:ind w:left="5040" w:hanging="360"/>
+      </w:pPr>
+      <w:rPr>
+        <w:rFonts w:ascii="Symbol" w:hAnsi="Symbol" w:hint="default"/>
+      </w:rPr>
+    </w:lvl>
+    <w:lvl w:ilvl="7" w:tplc="04090003" w:tentative="1">
+      <w:start w:val="1"/>
+      <w:numFmt w:val="bullet"/>
+      <w:lvlText w:val="o"/>
+      <w:lvlJc w:val="left"/>
+      <w:pPr>
+        <w:ind w:left="5760" w:hanging="360"/>
+      </w:pPr>
+      <w:rPr>
+        <w:rFonts w:ascii="Courier New" w:hAnsi="Courier New" w:cs="Courier New" w:hint="default"/>
+      </w:rPr>
+    </w:lvl>
+    <w:lvl w:ilvl="8" w:tplc="04090005" w:tentative="1">
+      <w:start w:val="1"/>
+      <w:numFmt w:val="bullet"/>
+      <w:lvlText w:val=""/>
+      <w:lvlJc w:val="left"/>
+      <w:pPr>
+        <w:ind w:left="6480" w:hanging="360"/>
+      </w:pPr>
+      <w:rPr>
+        <w:rFonts w:ascii="Wingdings" w:hAnsi="Wingdings" w:hint="default"/>
+      </w:rPr>
+    </w:lvl>
+  </w:abstractNum>
+  <w:num w:numId="1">
+    <w:abstractNumId w:val="0"/>
+  </w:num>
+</w:numbering>
 </file>
 
 <file path=word/styles.xml><?xml version="1.0" encoding="utf-8"?>
@@ -4401,6 +4830,17 @@
       <w:u w:val="single"/>
     </w:rPr>
   </w:style>
+  <w:style w:type="paragraph" w:styleId="ListParagraph">
+    <w:name w:val="List Paragraph"/>
+    <w:basedOn w:val="Normal"/>
+    <w:uiPriority w:val="34"/>
+    <w:qFormat/>
+    <w:rsid w:val="00B34003"/>
+    <w:pPr>
+      <w:ind w:left="720"/>
+      <w:contextualSpacing/>
+    </w:pPr>
+  </w:style>
 </w:styles>
 </file>
 
@@ -4892,6 +5332,17 @@
       <w:u w:val="single"/>
     </w:rPr>
   </w:style>
+  <w:style w:type="paragraph" w:styleId="ListParagraph">
+    <w:name w:val="List Paragraph"/>
+    <w:basedOn w:val="Normal"/>
+    <w:uiPriority w:val="34"/>
+    <w:qFormat/>
+    <w:rsid w:val="00B34003"/>
+    <w:pPr>
+      <w:ind w:left="720"/>
+      <w:contextualSpacing/>
+    </w:pPr>
+  </w:style>
 </w:styles>
 </file>
 
@@ -5185,7 +5636,7 @@
 </file>
 
 <file path=customXml/itemProps1.xml><?xml version="1.0" encoding="utf-8"?>
-<ds:datastoreItem xmlns:ds="http://schemas.openxmlformats.org/officeDocument/2006/customXml" ds:itemID="{AE2B4484-19B7-4362-8E19-511E947BFD9B}">
+<ds:datastoreItem xmlns:ds="http://schemas.openxmlformats.org/officeDocument/2006/customXml" ds:itemID="{A8B49F41-6FE3-4E5D-9C02-B5146B24B656}">
   <ds:schemaRefs>
     <ds:schemaRef ds:uri="http://schemas.openxmlformats.org/officeDocument/2006/bibliography"/>
   </ds:schemaRefs>

</xml_diff>